<commit_message>
Ajout de l'espace de vue. Ajout de la classe Graphic pour créer des formes simples.
</commit_message>
<xml_diff>
--- a/include/DE/doc/vec.docx
+++ b/include/DE/doc/vec.docx
@@ -8344,7 +8344,16 @@
             <w:rPr>
               <w:rFonts w:ascii="Cambria Math" w:eastAsiaTheme="minorEastAsia" w:hAnsi="Cambria Math"/>
             </w:rPr>
-            <m:t>r=</m:t>
+            <m:t>r</m:t>
+          </m:r>
+          <m:r>
+            <m:rPr>
+              <m:aln/>
+            </m:rPr>
+            <w:rPr>
+              <w:rFonts w:ascii="Cambria Math" w:eastAsiaTheme="minorEastAsia" w:hAnsi="Cambria Math"/>
+            </w:rPr>
+            <m:t>=</m:t>
           </m:r>
           <m:acc>
             <m:accPr>
@@ -8380,6 +8389,9 @@
         </m:oMath>
         <m:oMath>
           <m:r>
+            <m:rPr>
+              <m:aln/>
+            </m:rPr>
             <w:rPr>
               <w:rFonts w:ascii="Cambria Math" w:eastAsiaTheme="minorEastAsia" w:hAnsi="Cambria Math"/>
             </w:rPr>
@@ -8834,6 +8846,9 @@
         </m:oMath>
         <m:oMath>
           <m:r>
+            <m:rPr>
+              <m:aln/>
+            </m:rPr>
             <w:rPr>
               <w:rFonts w:ascii="Cambria Math" w:eastAsiaTheme="minorEastAsia" w:hAnsi="Cambria Math"/>
             </w:rPr>

</xml_diff>